<commit_message>
Exercises WS 18 and Answers.
</commit_message>
<xml_diff>
--- a/resources/pi2go_sim/AnswersWS18-Pi2GoSimulator.docx
+++ b/resources/pi2go_sim/AnswersWS18-Pi2GoSimulator.docx
@@ -2868,10 +2868,1220 @@
         <w:rPr>
           <w:rFonts w:asciiTheme="majorHAnsi" w:eastAsia="Calibri" w:hAnsiTheme="majorHAnsi" w:cstheme="majorHAnsi"/>
         </w:rPr>
-        <w:t xml:space="preserve"> and don’t necessarily improve performance.  Really the robot needs more sensors at the side in order to help it determine the angle it is at with respect to the wall.  So the above is probably as good as can reasonably be expected.</w:t>
-      </w:r>
-      <w:bookmarkStart w:id="0" w:name="_GoBack"/>
-      <w:bookmarkEnd w:id="0"/>
+        <w:t xml:space="preserve"> and don’t necessarily improve performance.  Really the robot needs more sensors at the side in order to help it determine the angle it is at with respect to the wall.  </w:t>
+      </w:r>
+      <w:proofErr w:type="gramStart"/>
+      <w:r>
+        <w:rPr>
+          <w:rFonts w:asciiTheme="majorHAnsi" w:eastAsia="Calibri" w:hAnsiTheme="majorHAnsi" w:cstheme="majorHAnsi"/>
+        </w:rPr>
+        <w:t>So</w:t>
+      </w:r>
+      <w:proofErr w:type="gramEnd"/>
+      <w:r>
+        <w:rPr>
+          <w:rFonts w:asciiTheme="majorHAnsi" w:eastAsia="Calibri" w:hAnsiTheme="majorHAnsi" w:cstheme="majorHAnsi"/>
+        </w:rPr>
+        <w:t xml:space="preserve"> the above is probably as good as can reasonably be expected.</w:t>
+      </w:r>
+    </w:p>
+    <w:p>
+      <w:pPr>
+        <w:jc w:val="both"/>
+        <w:rPr>
+          <w:rFonts w:asciiTheme="majorHAnsi" w:eastAsia="Calibri" w:hAnsiTheme="majorHAnsi" w:cstheme="majorHAnsi"/>
+        </w:rPr>
+      </w:pPr>
+    </w:p>
+    <w:p>
+      <w:pPr>
+        <w:jc w:val="both"/>
+        <w:rPr>
+          <w:rFonts w:asciiTheme="majorHAnsi" w:eastAsia="Calibri" w:hAnsiTheme="majorHAnsi" w:cstheme="majorHAnsi"/>
+          <w:b/>
+          <w:bCs/>
+          <w:u w:val="single"/>
+        </w:rPr>
+      </w:pPr>
+      <w:r>
+        <w:rPr>
+          <w:rFonts w:asciiTheme="majorHAnsi" w:eastAsia="Calibri" w:hAnsiTheme="majorHAnsi" w:cstheme="majorHAnsi"/>
+          <w:b/>
+          <w:bCs/>
+          <w:u w:val="single"/>
+        </w:rPr>
+        <w:t>Ex18</w:t>
+      </w:r>
+    </w:p>
+    <w:p>
+      <w:pPr>
+        <w:jc w:val="both"/>
+        <w:rPr>
+          <w:rFonts w:asciiTheme="majorHAnsi" w:eastAsia="Calibri" w:hAnsiTheme="majorHAnsi" w:cstheme="majorHAnsi"/>
+          <w:b/>
+          <w:bCs/>
+          <w:u w:val="single"/>
+        </w:rPr>
+      </w:pPr>
+    </w:p>
+    <w:p>
+      <w:pPr>
+        <w:jc w:val="both"/>
+        <w:rPr>
+          <w:rFonts w:asciiTheme="majorHAnsi" w:eastAsia="Calibri" w:hAnsiTheme="majorHAnsi" w:cstheme="majorHAnsi"/>
+        </w:rPr>
+      </w:pPr>
+      <w:r>
+        <w:rPr>
+          <w:rFonts w:asciiTheme="majorHAnsi" w:eastAsia="Calibri" w:hAnsiTheme="majorHAnsi" w:cstheme="majorHAnsi"/>
+        </w:rPr>
+        <w:t xml:space="preserve">Sample Answer.  This has </w:t>
+      </w:r>
+      <w:proofErr w:type="gramStart"/>
+      <w:r>
+        <w:rPr>
+          <w:rFonts w:asciiTheme="majorHAnsi" w:eastAsia="Calibri" w:hAnsiTheme="majorHAnsi" w:cstheme="majorHAnsi"/>
+        </w:rPr>
+        <w:t>be</w:t>
+      </w:r>
+      <w:proofErr w:type="gramEnd"/>
+      <w:r>
+        <w:rPr>
+          <w:rFonts w:asciiTheme="majorHAnsi" w:eastAsia="Calibri" w:hAnsiTheme="majorHAnsi" w:cstheme="majorHAnsi"/>
+        </w:rPr>
+        <w:t xml:space="preserve"> tweaked a bit from the above in an attempt to reduce the “bouncing” effect.  There’s no real right answer here since perfect performance isn’t possible without using quite sophisticated mathematical and statistical techniques in order to map the space.</w:t>
+      </w:r>
+    </w:p>
+    <w:p>
+      <w:pPr>
+        <w:rPr>
+          <w:rFonts w:asciiTheme="majorHAnsi" w:hAnsiTheme="majorHAnsi" w:cstheme="majorHAnsi"/>
+        </w:rPr>
+      </w:pPr>
+    </w:p>
+    <w:p>
+      <w:pPr>
+        <w:pBdr>
+          <w:top w:val="single" w:sz="4" w:space="1" w:color="auto"/>
+          <w:left w:val="single" w:sz="4" w:space="4" w:color="auto"/>
+          <w:bottom w:val="single" w:sz="4" w:space="1" w:color="auto"/>
+          <w:right w:val="single" w:sz="4" w:space="4" w:color="auto"/>
+        </w:pBdr>
+        <w:rPr>
+          <w:rFonts w:ascii="Courier" w:hAnsi="Courier" w:cstheme="majorHAnsi"/>
+        </w:rPr>
+      </w:pPr>
+      <w:r>
+        <w:rPr>
+          <w:rFonts w:ascii="Courier" w:hAnsi="Courier" w:cstheme="majorHAnsi"/>
+        </w:rPr>
+        <w:t xml:space="preserve">import </w:t>
+      </w:r>
+      <w:proofErr w:type="spellStart"/>
+      <w:proofErr w:type="gramStart"/>
+      <w:r>
+        <w:rPr>
+          <w:rFonts w:ascii="Courier" w:hAnsi="Courier" w:cstheme="majorHAnsi"/>
+        </w:rPr>
+        <w:t>simclient.simrobot</w:t>
+      </w:r>
+      <w:proofErr w:type="spellEnd"/>
+      <w:proofErr w:type="gramEnd"/>
+      <w:r>
+        <w:rPr>
+          <w:rFonts w:ascii="Courier" w:hAnsi="Courier" w:cstheme="majorHAnsi"/>
+        </w:rPr>
+        <w:t xml:space="preserve"> as pi2go</w:t>
+      </w:r>
+    </w:p>
+    <w:p>
+      <w:pPr>
+        <w:pBdr>
+          <w:top w:val="single" w:sz="4" w:space="1" w:color="auto"/>
+          <w:left w:val="single" w:sz="4" w:space="4" w:color="auto"/>
+          <w:bottom w:val="single" w:sz="4" w:space="1" w:color="auto"/>
+          <w:right w:val="single" w:sz="4" w:space="4" w:color="auto"/>
+        </w:pBdr>
+        <w:rPr>
+          <w:rFonts w:ascii="Courier" w:hAnsi="Courier" w:cstheme="majorHAnsi"/>
+        </w:rPr>
+      </w:pPr>
+      <w:r>
+        <w:rPr>
+          <w:rFonts w:ascii="Courier" w:hAnsi="Courier" w:cstheme="majorHAnsi"/>
+        </w:rPr>
+        <w:t>import time</w:t>
+      </w:r>
+    </w:p>
+    <w:p>
+      <w:pPr>
+        <w:pBdr>
+          <w:top w:val="single" w:sz="4" w:space="1" w:color="auto"/>
+          <w:left w:val="single" w:sz="4" w:space="4" w:color="auto"/>
+          <w:bottom w:val="single" w:sz="4" w:space="1" w:color="auto"/>
+          <w:right w:val="single" w:sz="4" w:space="4" w:color="auto"/>
+        </w:pBdr>
+        <w:rPr>
+          <w:rFonts w:ascii="Courier" w:hAnsi="Courier" w:cstheme="majorHAnsi"/>
+        </w:rPr>
+      </w:pPr>
+    </w:p>
+    <w:p>
+      <w:pPr>
+        <w:pBdr>
+          <w:top w:val="single" w:sz="4" w:space="1" w:color="auto"/>
+          <w:left w:val="single" w:sz="4" w:space="4" w:color="auto"/>
+          <w:bottom w:val="single" w:sz="4" w:space="1" w:color="auto"/>
+          <w:right w:val="single" w:sz="4" w:space="4" w:color="auto"/>
+        </w:pBdr>
+        <w:rPr>
+          <w:rFonts w:ascii="Courier" w:hAnsi="Courier" w:cstheme="majorHAnsi"/>
+        </w:rPr>
+      </w:pPr>
+      <w:r>
+        <w:rPr>
+          <w:rFonts w:ascii="Courier" w:hAnsi="Courier" w:cstheme="majorHAnsi"/>
+        </w:rPr>
+        <w:t xml:space="preserve">def </w:t>
+      </w:r>
+      <w:proofErr w:type="spellStart"/>
+      <w:r>
+        <w:rPr>
+          <w:rFonts w:ascii="Courier" w:hAnsi="Courier" w:cstheme="majorHAnsi"/>
+        </w:rPr>
+        <w:t>drive_to_</w:t>
+      </w:r>
+      <w:proofErr w:type="gramStart"/>
+      <w:r>
+        <w:rPr>
+          <w:rFonts w:ascii="Courier" w:hAnsi="Courier" w:cstheme="majorHAnsi"/>
+        </w:rPr>
+        <w:t>wall</w:t>
+      </w:r>
+      <w:proofErr w:type="spellEnd"/>
+      <w:r>
+        <w:rPr>
+          <w:rFonts w:ascii="Courier" w:hAnsi="Courier" w:cstheme="majorHAnsi"/>
+        </w:rPr>
+        <w:t>(</w:t>
+      </w:r>
+      <w:proofErr w:type="gramEnd"/>
+      <w:r>
+        <w:rPr>
+          <w:rFonts w:ascii="Courier" w:hAnsi="Courier" w:cstheme="majorHAnsi"/>
+        </w:rPr>
+        <w:t>):</w:t>
+      </w:r>
+    </w:p>
+    <w:p>
+      <w:pPr>
+        <w:pBdr>
+          <w:top w:val="single" w:sz="4" w:space="1" w:color="auto"/>
+          <w:left w:val="single" w:sz="4" w:space="4" w:color="auto"/>
+          <w:bottom w:val="single" w:sz="4" w:space="1" w:color="auto"/>
+          <w:right w:val="single" w:sz="4" w:space="4" w:color="auto"/>
+        </w:pBdr>
+        <w:rPr>
+          <w:rFonts w:ascii="Courier" w:hAnsi="Courier" w:cstheme="majorHAnsi"/>
+        </w:rPr>
+      </w:pPr>
+      <w:r>
+        <w:rPr>
+          <w:rFonts w:ascii="Courier" w:hAnsi="Courier" w:cstheme="majorHAnsi"/>
+        </w:rPr>
+        <w:lastRenderedPageBreak/>
+        <w:t xml:space="preserve">    while (not pi2go.irCentre() and not pi2go.irLeft() and not pi2go.irRight()):</w:t>
+      </w:r>
+    </w:p>
+    <w:p>
+      <w:pPr>
+        <w:pBdr>
+          <w:top w:val="single" w:sz="4" w:space="1" w:color="auto"/>
+          <w:left w:val="single" w:sz="4" w:space="4" w:color="auto"/>
+          <w:bottom w:val="single" w:sz="4" w:space="1" w:color="auto"/>
+          <w:right w:val="single" w:sz="4" w:space="4" w:color="auto"/>
+        </w:pBdr>
+        <w:rPr>
+          <w:rFonts w:ascii="Courier" w:hAnsi="Courier" w:cstheme="majorHAnsi"/>
+        </w:rPr>
+      </w:pPr>
+      <w:r>
+        <w:rPr>
+          <w:rFonts w:ascii="Courier" w:hAnsi="Courier" w:cstheme="majorHAnsi"/>
+        </w:rPr>
+        <w:t xml:space="preserve">            pi2go.forward(10)</w:t>
+      </w:r>
+    </w:p>
+    <w:p>
+      <w:pPr>
+        <w:pBdr>
+          <w:top w:val="single" w:sz="4" w:space="1" w:color="auto"/>
+          <w:left w:val="single" w:sz="4" w:space="4" w:color="auto"/>
+          <w:bottom w:val="single" w:sz="4" w:space="1" w:color="auto"/>
+          <w:right w:val="single" w:sz="4" w:space="4" w:color="auto"/>
+        </w:pBdr>
+        <w:rPr>
+          <w:rFonts w:ascii="Courier" w:hAnsi="Courier" w:cstheme="majorHAnsi"/>
+        </w:rPr>
+      </w:pPr>
+    </w:p>
+    <w:p>
+      <w:pPr>
+        <w:pBdr>
+          <w:top w:val="single" w:sz="4" w:space="1" w:color="auto"/>
+          <w:left w:val="single" w:sz="4" w:space="4" w:color="auto"/>
+          <w:bottom w:val="single" w:sz="4" w:space="1" w:color="auto"/>
+          <w:right w:val="single" w:sz="4" w:space="4" w:color="auto"/>
+        </w:pBdr>
+        <w:rPr>
+          <w:rFonts w:ascii="Courier" w:hAnsi="Courier" w:cstheme="majorHAnsi"/>
+        </w:rPr>
+      </w:pPr>
+      <w:r>
+        <w:rPr>
+          <w:rFonts w:ascii="Courier" w:hAnsi="Courier" w:cstheme="majorHAnsi"/>
+        </w:rPr>
+        <w:t xml:space="preserve">    pi2go.stop()</w:t>
+      </w:r>
+    </w:p>
+    <w:p>
+      <w:pPr>
+        <w:pBdr>
+          <w:top w:val="single" w:sz="4" w:space="1" w:color="auto"/>
+          <w:left w:val="single" w:sz="4" w:space="4" w:color="auto"/>
+          <w:bottom w:val="single" w:sz="4" w:space="1" w:color="auto"/>
+          <w:right w:val="single" w:sz="4" w:space="4" w:color="auto"/>
+        </w:pBdr>
+        <w:rPr>
+          <w:rFonts w:ascii="Courier" w:hAnsi="Courier" w:cstheme="majorHAnsi"/>
+        </w:rPr>
+      </w:pPr>
+    </w:p>
+    <w:p>
+      <w:pPr>
+        <w:pBdr>
+          <w:top w:val="single" w:sz="4" w:space="1" w:color="auto"/>
+          <w:left w:val="single" w:sz="4" w:space="4" w:color="auto"/>
+          <w:bottom w:val="single" w:sz="4" w:space="1" w:color="auto"/>
+          <w:right w:val="single" w:sz="4" w:space="4" w:color="auto"/>
+        </w:pBdr>
+        <w:rPr>
+          <w:rFonts w:ascii="Courier" w:hAnsi="Courier" w:cstheme="majorHAnsi"/>
+        </w:rPr>
+      </w:pPr>
+      <w:r>
+        <w:rPr>
+          <w:rFonts w:ascii="Courier" w:hAnsi="Courier" w:cstheme="majorHAnsi"/>
+        </w:rPr>
+        <w:t>def spin(direction):</w:t>
+      </w:r>
+    </w:p>
+    <w:p>
+      <w:pPr>
+        <w:pBdr>
+          <w:top w:val="single" w:sz="4" w:space="1" w:color="auto"/>
+          <w:left w:val="single" w:sz="4" w:space="4" w:color="auto"/>
+          <w:bottom w:val="single" w:sz="4" w:space="1" w:color="auto"/>
+          <w:right w:val="single" w:sz="4" w:space="4" w:color="auto"/>
+        </w:pBdr>
+        <w:rPr>
+          <w:rFonts w:ascii="Courier" w:hAnsi="Courier" w:cstheme="majorHAnsi"/>
+        </w:rPr>
+      </w:pPr>
+      <w:r>
+        <w:rPr>
+          <w:rFonts w:ascii="Courier" w:hAnsi="Courier" w:cstheme="majorHAnsi"/>
+        </w:rPr>
+        <w:t xml:space="preserve">    if (direction == 'right'):</w:t>
+      </w:r>
+    </w:p>
+    <w:p>
+      <w:pPr>
+        <w:pBdr>
+          <w:top w:val="single" w:sz="4" w:space="1" w:color="auto"/>
+          <w:left w:val="single" w:sz="4" w:space="4" w:color="auto"/>
+          <w:bottom w:val="single" w:sz="4" w:space="1" w:color="auto"/>
+          <w:right w:val="single" w:sz="4" w:space="4" w:color="auto"/>
+        </w:pBdr>
+        <w:rPr>
+          <w:rFonts w:ascii="Courier" w:hAnsi="Courier" w:cstheme="majorHAnsi"/>
+        </w:rPr>
+      </w:pPr>
+      <w:r>
+        <w:rPr>
+          <w:rFonts w:ascii="Courier" w:hAnsi="Courier" w:cstheme="majorHAnsi"/>
+        </w:rPr>
+        <w:t xml:space="preserve">        pi2go.spinRight(10)</w:t>
+      </w:r>
+    </w:p>
+    <w:p>
+      <w:pPr>
+        <w:pBdr>
+          <w:top w:val="single" w:sz="4" w:space="1" w:color="auto"/>
+          <w:left w:val="single" w:sz="4" w:space="4" w:color="auto"/>
+          <w:bottom w:val="single" w:sz="4" w:space="1" w:color="auto"/>
+          <w:right w:val="single" w:sz="4" w:space="4" w:color="auto"/>
+        </w:pBdr>
+        <w:rPr>
+          <w:rFonts w:ascii="Courier" w:hAnsi="Courier" w:cstheme="majorHAnsi"/>
+        </w:rPr>
+      </w:pPr>
+      <w:r>
+        <w:rPr>
+          <w:rFonts w:ascii="Courier" w:hAnsi="Courier" w:cstheme="majorHAnsi"/>
+        </w:rPr>
+        <w:t xml:space="preserve">    else:</w:t>
+      </w:r>
+    </w:p>
+    <w:p>
+      <w:pPr>
+        <w:pBdr>
+          <w:top w:val="single" w:sz="4" w:space="1" w:color="auto"/>
+          <w:left w:val="single" w:sz="4" w:space="4" w:color="auto"/>
+          <w:bottom w:val="single" w:sz="4" w:space="1" w:color="auto"/>
+          <w:right w:val="single" w:sz="4" w:space="4" w:color="auto"/>
+        </w:pBdr>
+        <w:rPr>
+          <w:rFonts w:ascii="Courier" w:hAnsi="Courier" w:cstheme="majorHAnsi"/>
+        </w:rPr>
+      </w:pPr>
+      <w:r>
+        <w:rPr>
+          <w:rFonts w:ascii="Courier" w:hAnsi="Courier" w:cstheme="majorHAnsi"/>
+        </w:rPr>
+        <w:t xml:space="preserve">        pi2go.spinLeft(10)</w:t>
+      </w:r>
+    </w:p>
+    <w:p>
+      <w:pPr>
+        <w:pBdr>
+          <w:top w:val="single" w:sz="4" w:space="1" w:color="auto"/>
+          <w:left w:val="single" w:sz="4" w:space="4" w:color="auto"/>
+          <w:bottom w:val="single" w:sz="4" w:space="1" w:color="auto"/>
+          <w:right w:val="single" w:sz="4" w:space="4" w:color="auto"/>
+        </w:pBdr>
+        <w:rPr>
+          <w:rFonts w:ascii="Courier" w:hAnsi="Courier" w:cstheme="majorHAnsi"/>
+        </w:rPr>
+      </w:pPr>
+    </w:p>
+    <w:p>
+      <w:pPr>
+        <w:pBdr>
+          <w:top w:val="single" w:sz="4" w:space="1" w:color="auto"/>
+          <w:left w:val="single" w:sz="4" w:space="4" w:color="auto"/>
+          <w:bottom w:val="single" w:sz="4" w:space="1" w:color="auto"/>
+          <w:right w:val="single" w:sz="4" w:space="4" w:color="auto"/>
+        </w:pBdr>
+        <w:rPr>
+          <w:rFonts w:ascii="Courier" w:hAnsi="Courier" w:cstheme="majorHAnsi"/>
+        </w:rPr>
+      </w:pPr>
+      <w:r>
+        <w:rPr>
+          <w:rFonts w:ascii="Courier" w:hAnsi="Courier" w:cstheme="majorHAnsi"/>
+        </w:rPr>
+        <w:t xml:space="preserve">def </w:t>
+      </w:r>
+      <w:proofErr w:type="spellStart"/>
+      <w:r>
+        <w:rPr>
+          <w:rFonts w:ascii="Courier" w:hAnsi="Courier" w:cstheme="majorHAnsi"/>
+        </w:rPr>
+        <w:t>obstacle_to</w:t>
+      </w:r>
+      <w:proofErr w:type="spellEnd"/>
+      <w:r>
+        <w:rPr>
+          <w:rFonts w:ascii="Courier" w:hAnsi="Courier" w:cstheme="majorHAnsi"/>
+        </w:rPr>
+        <w:t>(direction):</w:t>
+      </w:r>
+    </w:p>
+    <w:p>
+      <w:pPr>
+        <w:pBdr>
+          <w:top w:val="single" w:sz="4" w:space="1" w:color="auto"/>
+          <w:left w:val="single" w:sz="4" w:space="4" w:color="auto"/>
+          <w:bottom w:val="single" w:sz="4" w:space="1" w:color="auto"/>
+          <w:right w:val="single" w:sz="4" w:space="4" w:color="auto"/>
+        </w:pBdr>
+        <w:rPr>
+          <w:rFonts w:ascii="Courier" w:hAnsi="Courier" w:cstheme="majorHAnsi"/>
+        </w:rPr>
+      </w:pPr>
+      <w:r>
+        <w:rPr>
+          <w:rFonts w:ascii="Courier" w:hAnsi="Courier" w:cstheme="majorHAnsi"/>
+        </w:rPr>
+        <w:t xml:space="preserve">    if (direction == 'right'):</w:t>
+      </w:r>
+    </w:p>
+    <w:p>
+      <w:pPr>
+        <w:pBdr>
+          <w:top w:val="single" w:sz="4" w:space="1" w:color="auto"/>
+          <w:left w:val="single" w:sz="4" w:space="4" w:color="auto"/>
+          <w:bottom w:val="single" w:sz="4" w:space="1" w:color="auto"/>
+          <w:right w:val="single" w:sz="4" w:space="4" w:color="auto"/>
+        </w:pBdr>
+        <w:rPr>
+          <w:rFonts w:ascii="Courier" w:hAnsi="Courier" w:cstheme="majorHAnsi"/>
+        </w:rPr>
+      </w:pPr>
+      <w:r>
+        <w:rPr>
+          <w:rFonts w:ascii="Courier" w:hAnsi="Courier" w:cstheme="majorHAnsi"/>
+        </w:rPr>
+        <w:t xml:space="preserve">        return pi2go.irRight()</w:t>
+      </w:r>
+    </w:p>
+    <w:p>
+      <w:pPr>
+        <w:pBdr>
+          <w:top w:val="single" w:sz="4" w:space="1" w:color="auto"/>
+          <w:left w:val="single" w:sz="4" w:space="4" w:color="auto"/>
+          <w:bottom w:val="single" w:sz="4" w:space="1" w:color="auto"/>
+          <w:right w:val="single" w:sz="4" w:space="4" w:color="auto"/>
+        </w:pBdr>
+        <w:rPr>
+          <w:rFonts w:ascii="Courier" w:hAnsi="Courier" w:cstheme="majorHAnsi"/>
+        </w:rPr>
+      </w:pPr>
+      <w:r>
+        <w:rPr>
+          <w:rFonts w:ascii="Courier" w:hAnsi="Courier" w:cstheme="majorHAnsi"/>
+        </w:rPr>
+        <w:t xml:space="preserve">    else:</w:t>
+      </w:r>
+    </w:p>
+    <w:p>
+      <w:pPr>
+        <w:pBdr>
+          <w:top w:val="single" w:sz="4" w:space="1" w:color="auto"/>
+          <w:left w:val="single" w:sz="4" w:space="4" w:color="auto"/>
+          <w:bottom w:val="single" w:sz="4" w:space="1" w:color="auto"/>
+          <w:right w:val="single" w:sz="4" w:space="4" w:color="auto"/>
+        </w:pBdr>
+        <w:rPr>
+          <w:rFonts w:ascii="Courier" w:hAnsi="Courier" w:cstheme="majorHAnsi"/>
+        </w:rPr>
+      </w:pPr>
+      <w:r>
+        <w:rPr>
+          <w:rFonts w:ascii="Courier" w:hAnsi="Courier" w:cstheme="majorHAnsi"/>
+        </w:rPr>
+        <w:t xml:space="preserve">        return pi2go.irLeft()</w:t>
+      </w:r>
+    </w:p>
+    <w:p>
+      <w:pPr>
+        <w:pBdr>
+          <w:top w:val="single" w:sz="4" w:space="1" w:color="auto"/>
+          <w:left w:val="single" w:sz="4" w:space="4" w:color="auto"/>
+          <w:bottom w:val="single" w:sz="4" w:space="1" w:color="auto"/>
+          <w:right w:val="single" w:sz="4" w:space="4" w:color="auto"/>
+        </w:pBdr>
+        <w:rPr>
+          <w:rFonts w:ascii="Courier" w:hAnsi="Courier" w:cstheme="majorHAnsi"/>
+        </w:rPr>
+      </w:pPr>
+    </w:p>
+    <w:p>
+      <w:pPr>
+        <w:pBdr>
+          <w:top w:val="single" w:sz="4" w:space="1" w:color="auto"/>
+          <w:left w:val="single" w:sz="4" w:space="4" w:color="auto"/>
+          <w:bottom w:val="single" w:sz="4" w:space="1" w:color="auto"/>
+          <w:right w:val="single" w:sz="4" w:space="4" w:color="auto"/>
+        </w:pBdr>
+        <w:rPr>
+          <w:rFonts w:ascii="Courier" w:hAnsi="Courier" w:cstheme="majorHAnsi"/>
+        </w:rPr>
+      </w:pPr>
+      <w:r>
+        <w:rPr>
+          <w:rFonts w:ascii="Courier" w:hAnsi="Courier" w:cstheme="majorHAnsi"/>
+        </w:rPr>
+        <w:t xml:space="preserve">def </w:t>
+      </w:r>
+      <w:proofErr w:type="spellStart"/>
+      <w:r>
+        <w:rPr>
+          <w:rFonts w:ascii="Courier" w:hAnsi="Courier" w:cstheme="majorHAnsi"/>
+        </w:rPr>
+        <w:t>opposite_direction</w:t>
+      </w:r>
+      <w:proofErr w:type="spellEnd"/>
+      <w:r>
+        <w:rPr>
+          <w:rFonts w:ascii="Courier" w:hAnsi="Courier" w:cstheme="majorHAnsi"/>
+        </w:rPr>
+        <w:t>(direction):</w:t>
+      </w:r>
+    </w:p>
+    <w:p>
+      <w:pPr>
+        <w:pBdr>
+          <w:top w:val="single" w:sz="4" w:space="1" w:color="auto"/>
+          <w:left w:val="single" w:sz="4" w:space="4" w:color="auto"/>
+          <w:bottom w:val="single" w:sz="4" w:space="1" w:color="auto"/>
+          <w:right w:val="single" w:sz="4" w:space="4" w:color="auto"/>
+        </w:pBdr>
+        <w:rPr>
+          <w:rFonts w:ascii="Courier" w:hAnsi="Courier" w:cstheme="majorHAnsi"/>
+        </w:rPr>
+      </w:pPr>
+      <w:r>
+        <w:rPr>
+          <w:rFonts w:ascii="Courier" w:hAnsi="Courier" w:cstheme="majorHAnsi"/>
+        </w:rPr>
+        <w:t xml:space="preserve">    if (direction == 'right'):</w:t>
+      </w:r>
+    </w:p>
+    <w:p>
+      <w:pPr>
+        <w:pBdr>
+          <w:top w:val="single" w:sz="4" w:space="1" w:color="auto"/>
+          <w:left w:val="single" w:sz="4" w:space="4" w:color="auto"/>
+          <w:bottom w:val="single" w:sz="4" w:space="1" w:color="auto"/>
+          <w:right w:val="single" w:sz="4" w:space="4" w:color="auto"/>
+        </w:pBdr>
+        <w:rPr>
+          <w:rFonts w:ascii="Courier" w:hAnsi="Courier" w:cstheme="majorHAnsi"/>
+        </w:rPr>
+      </w:pPr>
+      <w:r>
+        <w:rPr>
+          <w:rFonts w:ascii="Courier" w:hAnsi="Courier" w:cstheme="majorHAnsi"/>
+        </w:rPr>
+        <w:t xml:space="preserve">        return 'left'</w:t>
+      </w:r>
+    </w:p>
+    <w:p>
+      <w:pPr>
+        <w:pBdr>
+          <w:top w:val="single" w:sz="4" w:space="1" w:color="auto"/>
+          <w:left w:val="single" w:sz="4" w:space="4" w:color="auto"/>
+          <w:bottom w:val="single" w:sz="4" w:space="1" w:color="auto"/>
+          <w:right w:val="single" w:sz="4" w:space="4" w:color="auto"/>
+        </w:pBdr>
+        <w:rPr>
+          <w:rFonts w:ascii="Courier" w:hAnsi="Courier" w:cstheme="majorHAnsi"/>
+        </w:rPr>
+      </w:pPr>
+      <w:r>
+        <w:rPr>
+          <w:rFonts w:ascii="Courier" w:hAnsi="Courier" w:cstheme="majorHAnsi"/>
+        </w:rPr>
+        <w:t xml:space="preserve">    else:</w:t>
+      </w:r>
+    </w:p>
+    <w:p>
+      <w:pPr>
+        <w:pBdr>
+          <w:top w:val="single" w:sz="4" w:space="1" w:color="auto"/>
+          <w:left w:val="single" w:sz="4" w:space="4" w:color="auto"/>
+          <w:bottom w:val="single" w:sz="4" w:space="1" w:color="auto"/>
+          <w:right w:val="single" w:sz="4" w:space="4" w:color="auto"/>
+        </w:pBdr>
+        <w:rPr>
+          <w:rFonts w:ascii="Courier" w:hAnsi="Courier" w:cstheme="majorHAnsi"/>
+        </w:rPr>
+      </w:pPr>
+      <w:r>
+        <w:rPr>
+          <w:rFonts w:ascii="Courier" w:hAnsi="Courier" w:cstheme="majorHAnsi"/>
+        </w:rPr>
+        <w:t xml:space="preserve">        return 'right'</w:t>
+      </w:r>
+    </w:p>
+    <w:p>
+      <w:pPr>
+        <w:pBdr>
+          <w:top w:val="single" w:sz="4" w:space="1" w:color="auto"/>
+          <w:left w:val="single" w:sz="4" w:space="4" w:color="auto"/>
+          <w:bottom w:val="single" w:sz="4" w:space="1" w:color="auto"/>
+          <w:right w:val="single" w:sz="4" w:space="4" w:color="auto"/>
+        </w:pBdr>
+        <w:rPr>
+          <w:rFonts w:ascii="Courier" w:hAnsi="Courier" w:cstheme="majorHAnsi"/>
+        </w:rPr>
+      </w:pPr>
+    </w:p>
+    <w:p>
+      <w:pPr>
+        <w:pBdr>
+          <w:top w:val="single" w:sz="4" w:space="1" w:color="auto"/>
+          <w:left w:val="single" w:sz="4" w:space="4" w:color="auto"/>
+          <w:bottom w:val="single" w:sz="4" w:space="1" w:color="auto"/>
+          <w:right w:val="single" w:sz="4" w:space="4" w:color="auto"/>
+        </w:pBdr>
+        <w:rPr>
+          <w:rFonts w:ascii="Courier" w:hAnsi="Courier" w:cstheme="majorHAnsi"/>
+        </w:rPr>
+      </w:pPr>
+      <w:r>
+        <w:rPr>
+          <w:rFonts w:ascii="Courier" w:hAnsi="Courier" w:cstheme="majorHAnsi"/>
+        </w:rPr>
+        <w:t xml:space="preserve">def </w:t>
+      </w:r>
+      <w:proofErr w:type="spellStart"/>
+      <w:r>
+        <w:rPr>
+          <w:rFonts w:ascii="Courier" w:hAnsi="Courier" w:cstheme="majorHAnsi"/>
+        </w:rPr>
+        <w:t>follow_wall</w:t>
+      </w:r>
+      <w:proofErr w:type="spellEnd"/>
+      <w:r>
+        <w:rPr>
+          <w:rFonts w:ascii="Courier" w:hAnsi="Courier" w:cstheme="majorHAnsi"/>
+        </w:rPr>
+        <w:t>(direction):</w:t>
+      </w:r>
+    </w:p>
+    <w:p>
+      <w:pPr>
+        <w:pBdr>
+          <w:top w:val="single" w:sz="4" w:space="1" w:color="auto"/>
+          <w:left w:val="single" w:sz="4" w:space="4" w:color="auto"/>
+          <w:bottom w:val="single" w:sz="4" w:space="1" w:color="auto"/>
+          <w:right w:val="single" w:sz="4" w:space="4" w:color="auto"/>
+        </w:pBdr>
+        <w:rPr>
+          <w:rFonts w:ascii="Courier" w:hAnsi="Courier" w:cstheme="majorHAnsi"/>
+        </w:rPr>
+      </w:pPr>
+      <w:r>
+        <w:rPr>
+          <w:rFonts w:ascii="Courier" w:hAnsi="Courier" w:cstheme="majorHAnsi"/>
+        </w:rPr>
+        <w:t xml:space="preserve">    while (not pi2go.getSwitch()):</w:t>
+      </w:r>
+    </w:p>
+    <w:p>
+      <w:pPr>
+        <w:pBdr>
+          <w:top w:val="single" w:sz="4" w:space="1" w:color="auto"/>
+          <w:left w:val="single" w:sz="4" w:space="4" w:color="auto"/>
+          <w:bottom w:val="single" w:sz="4" w:space="1" w:color="auto"/>
+          <w:right w:val="single" w:sz="4" w:space="4" w:color="auto"/>
+        </w:pBdr>
+        <w:rPr>
+          <w:rFonts w:ascii="Courier" w:hAnsi="Courier" w:cstheme="majorHAnsi"/>
+        </w:rPr>
+      </w:pPr>
+      <w:r>
+        <w:rPr>
+          <w:rFonts w:ascii="Courier" w:hAnsi="Courier" w:cstheme="majorHAnsi"/>
+        </w:rPr>
+        <w:t xml:space="preserve">        if (pi2go.irCentre()):</w:t>
+      </w:r>
+    </w:p>
+    <w:p>
+      <w:pPr>
+        <w:pBdr>
+          <w:top w:val="single" w:sz="4" w:space="1" w:color="auto"/>
+          <w:left w:val="single" w:sz="4" w:space="4" w:color="auto"/>
+          <w:bottom w:val="single" w:sz="4" w:space="1" w:color="auto"/>
+          <w:right w:val="single" w:sz="4" w:space="4" w:color="auto"/>
+        </w:pBdr>
+        <w:rPr>
+          <w:rFonts w:ascii="Courier" w:hAnsi="Courier" w:cstheme="majorHAnsi"/>
+        </w:rPr>
+      </w:pPr>
+      <w:r>
+        <w:rPr>
+          <w:rFonts w:ascii="Courier" w:hAnsi="Courier" w:cstheme="majorHAnsi"/>
+        </w:rPr>
+        <w:t xml:space="preserve">            </w:t>
+      </w:r>
+      <w:proofErr w:type="gramStart"/>
+      <w:r>
+        <w:rPr>
+          <w:rFonts w:ascii="Courier" w:hAnsi="Courier" w:cstheme="majorHAnsi"/>
+        </w:rPr>
+        <w:t>while(</w:t>
+      </w:r>
+      <w:proofErr w:type="gramEnd"/>
+      <w:r>
+        <w:rPr>
+          <w:rFonts w:ascii="Courier" w:hAnsi="Courier" w:cstheme="majorHAnsi"/>
+        </w:rPr>
+        <w:t xml:space="preserve">pi2go.irCentre() or </w:t>
+      </w:r>
+      <w:proofErr w:type="spellStart"/>
+      <w:r>
+        <w:rPr>
+          <w:rFonts w:ascii="Courier" w:hAnsi="Courier" w:cstheme="majorHAnsi"/>
+        </w:rPr>
+        <w:t>obstacle_to</w:t>
+      </w:r>
+      <w:proofErr w:type="spellEnd"/>
+      <w:r>
+        <w:rPr>
+          <w:rFonts w:ascii="Courier" w:hAnsi="Courier" w:cstheme="majorHAnsi"/>
+        </w:rPr>
+        <w:t>(direction)):</w:t>
+      </w:r>
+    </w:p>
+    <w:p>
+      <w:pPr>
+        <w:pBdr>
+          <w:top w:val="single" w:sz="4" w:space="1" w:color="auto"/>
+          <w:left w:val="single" w:sz="4" w:space="4" w:color="auto"/>
+          <w:bottom w:val="single" w:sz="4" w:space="1" w:color="auto"/>
+          <w:right w:val="single" w:sz="4" w:space="4" w:color="auto"/>
+        </w:pBdr>
+        <w:rPr>
+          <w:rFonts w:ascii="Courier" w:hAnsi="Courier" w:cstheme="majorHAnsi"/>
+        </w:rPr>
+      </w:pPr>
+      <w:r>
+        <w:rPr>
+          <w:rFonts w:ascii="Courier" w:hAnsi="Courier" w:cstheme="majorHAnsi"/>
+        </w:rPr>
+        <w:t xml:space="preserve">                    spin(</w:t>
+      </w:r>
+      <w:proofErr w:type="spellStart"/>
+      <w:r>
+        <w:rPr>
+          <w:rFonts w:ascii="Courier" w:hAnsi="Courier" w:cstheme="majorHAnsi"/>
+        </w:rPr>
+        <w:t>opposite_direction</w:t>
+      </w:r>
+      <w:proofErr w:type="spellEnd"/>
+      <w:r>
+        <w:rPr>
+          <w:rFonts w:ascii="Courier" w:hAnsi="Courier" w:cstheme="majorHAnsi"/>
+        </w:rPr>
+        <w:t>(direction))</w:t>
+      </w:r>
+    </w:p>
+    <w:p>
+      <w:pPr>
+        <w:pBdr>
+          <w:top w:val="single" w:sz="4" w:space="1" w:color="auto"/>
+          <w:left w:val="single" w:sz="4" w:space="4" w:color="auto"/>
+          <w:bottom w:val="single" w:sz="4" w:space="1" w:color="auto"/>
+          <w:right w:val="single" w:sz="4" w:space="4" w:color="auto"/>
+        </w:pBdr>
+        <w:rPr>
+          <w:rFonts w:ascii="Courier" w:hAnsi="Courier" w:cstheme="majorHAnsi"/>
+        </w:rPr>
+      </w:pPr>
+      <w:r>
+        <w:rPr>
+          <w:rFonts w:ascii="Courier" w:hAnsi="Courier" w:cstheme="majorHAnsi"/>
+        </w:rPr>
+        <w:t xml:space="preserve">            pi2go.forward(10)</w:t>
+      </w:r>
+    </w:p>
+    <w:p>
+      <w:pPr>
+        <w:pBdr>
+          <w:top w:val="single" w:sz="4" w:space="1" w:color="auto"/>
+          <w:left w:val="single" w:sz="4" w:space="4" w:color="auto"/>
+          <w:bottom w:val="single" w:sz="4" w:space="1" w:color="auto"/>
+          <w:right w:val="single" w:sz="4" w:space="4" w:color="auto"/>
+        </w:pBdr>
+        <w:rPr>
+          <w:rFonts w:ascii="Courier" w:hAnsi="Courier" w:cstheme="majorHAnsi"/>
+        </w:rPr>
+      </w:pPr>
+      <w:r>
+        <w:rPr>
+          <w:rFonts w:ascii="Courier" w:hAnsi="Courier" w:cstheme="majorHAnsi"/>
+        </w:rPr>
+        <w:t xml:space="preserve">            </w:t>
+      </w:r>
+      <w:proofErr w:type="spellStart"/>
+      <w:proofErr w:type="gramStart"/>
+      <w:r>
+        <w:rPr>
+          <w:rFonts w:ascii="Courier" w:hAnsi="Courier" w:cstheme="majorHAnsi"/>
+        </w:rPr>
+        <w:t>time.sleep</w:t>
+      </w:r>
+      <w:proofErr w:type="spellEnd"/>
+      <w:proofErr w:type="gramEnd"/>
+      <w:r>
+        <w:rPr>
+          <w:rFonts w:ascii="Courier" w:hAnsi="Courier" w:cstheme="majorHAnsi"/>
+        </w:rPr>
+        <w:t>(2)</w:t>
+      </w:r>
+    </w:p>
+    <w:p>
+      <w:pPr>
+        <w:pBdr>
+          <w:top w:val="single" w:sz="4" w:space="1" w:color="auto"/>
+          <w:left w:val="single" w:sz="4" w:space="4" w:color="auto"/>
+          <w:bottom w:val="single" w:sz="4" w:space="1" w:color="auto"/>
+          <w:right w:val="single" w:sz="4" w:space="4" w:color="auto"/>
+        </w:pBdr>
+        <w:rPr>
+          <w:rFonts w:ascii="Courier" w:hAnsi="Courier" w:cstheme="majorHAnsi"/>
+        </w:rPr>
+      </w:pPr>
+    </w:p>
+    <w:p>
+      <w:pPr>
+        <w:pBdr>
+          <w:top w:val="single" w:sz="4" w:space="1" w:color="auto"/>
+          <w:left w:val="single" w:sz="4" w:space="4" w:color="auto"/>
+          <w:bottom w:val="single" w:sz="4" w:space="1" w:color="auto"/>
+          <w:right w:val="single" w:sz="4" w:space="4" w:color="auto"/>
+        </w:pBdr>
+        <w:rPr>
+          <w:rFonts w:ascii="Courier" w:hAnsi="Courier" w:cstheme="majorHAnsi"/>
+        </w:rPr>
+      </w:pPr>
+      <w:r>
+        <w:rPr>
+          <w:rFonts w:ascii="Courier" w:hAnsi="Courier" w:cstheme="majorHAnsi"/>
+        </w:rPr>
+        <w:t xml:space="preserve">        </w:t>
+      </w:r>
+      <w:proofErr w:type="spellStart"/>
+      <w:r>
+        <w:rPr>
+          <w:rFonts w:ascii="Courier" w:hAnsi="Courier" w:cstheme="majorHAnsi"/>
+        </w:rPr>
+        <w:t>elif</w:t>
+      </w:r>
+      <w:proofErr w:type="spellEnd"/>
+      <w:r>
+        <w:rPr>
+          <w:rFonts w:ascii="Courier" w:hAnsi="Courier" w:cstheme="majorHAnsi"/>
+        </w:rPr>
+        <w:t xml:space="preserve"> (</w:t>
+      </w:r>
+      <w:proofErr w:type="spellStart"/>
+      <w:r>
+        <w:rPr>
+          <w:rFonts w:ascii="Courier" w:hAnsi="Courier" w:cstheme="majorHAnsi"/>
+        </w:rPr>
+        <w:t>obstacle_to</w:t>
+      </w:r>
+      <w:proofErr w:type="spellEnd"/>
+      <w:r>
+        <w:rPr>
+          <w:rFonts w:ascii="Courier" w:hAnsi="Courier" w:cstheme="majorHAnsi"/>
+        </w:rPr>
+        <w:t>(direction)):</w:t>
+      </w:r>
+    </w:p>
+    <w:p>
+      <w:pPr>
+        <w:pBdr>
+          <w:top w:val="single" w:sz="4" w:space="1" w:color="auto"/>
+          <w:left w:val="single" w:sz="4" w:space="4" w:color="auto"/>
+          <w:bottom w:val="single" w:sz="4" w:space="1" w:color="auto"/>
+          <w:right w:val="single" w:sz="4" w:space="4" w:color="auto"/>
+        </w:pBdr>
+        <w:rPr>
+          <w:rFonts w:ascii="Courier" w:hAnsi="Courier" w:cstheme="majorHAnsi"/>
+        </w:rPr>
+      </w:pPr>
+      <w:r>
+        <w:rPr>
+          <w:rFonts w:ascii="Courier" w:hAnsi="Courier" w:cstheme="majorHAnsi"/>
+        </w:rPr>
+        <w:t xml:space="preserve">            pi2go.forward(10)</w:t>
+      </w:r>
+    </w:p>
+    <w:p>
+      <w:pPr>
+        <w:pBdr>
+          <w:top w:val="single" w:sz="4" w:space="1" w:color="auto"/>
+          <w:left w:val="single" w:sz="4" w:space="4" w:color="auto"/>
+          <w:bottom w:val="single" w:sz="4" w:space="1" w:color="auto"/>
+          <w:right w:val="single" w:sz="4" w:space="4" w:color="auto"/>
+        </w:pBdr>
+        <w:rPr>
+          <w:rFonts w:ascii="Courier" w:hAnsi="Courier" w:cstheme="majorHAnsi"/>
+        </w:rPr>
+      </w:pPr>
+      <w:r>
+        <w:rPr>
+          <w:rFonts w:ascii="Courier" w:hAnsi="Courier" w:cstheme="majorHAnsi"/>
+        </w:rPr>
+        <w:t xml:space="preserve">            </w:t>
+      </w:r>
+      <w:proofErr w:type="spellStart"/>
+      <w:proofErr w:type="gramStart"/>
+      <w:r>
+        <w:rPr>
+          <w:rFonts w:ascii="Courier" w:hAnsi="Courier" w:cstheme="majorHAnsi"/>
+        </w:rPr>
+        <w:t>time.sleep</w:t>
+      </w:r>
+      <w:proofErr w:type="spellEnd"/>
+      <w:proofErr w:type="gramEnd"/>
+      <w:r>
+        <w:rPr>
+          <w:rFonts w:ascii="Courier" w:hAnsi="Courier" w:cstheme="majorHAnsi"/>
+        </w:rPr>
+        <w:t>(2)</w:t>
+      </w:r>
+    </w:p>
+    <w:p>
+      <w:pPr>
+        <w:pBdr>
+          <w:top w:val="single" w:sz="4" w:space="1" w:color="auto"/>
+          <w:left w:val="single" w:sz="4" w:space="4" w:color="auto"/>
+          <w:bottom w:val="single" w:sz="4" w:space="1" w:color="auto"/>
+          <w:right w:val="single" w:sz="4" w:space="4" w:color="auto"/>
+        </w:pBdr>
+        <w:rPr>
+          <w:rFonts w:ascii="Courier" w:hAnsi="Courier" w:cstheme="majorHAnsi"/>
+        </w:rPr>
+      </w:pPr>
+      <w:r>
+        <w:rPr>
+          <w:rFonts w:ascii="Courier" w:hAnsi="Courier" w:cstheme="majorHAnsi"/>
+        </w:rPr>
+        <w:t xml:space="preserve">            spin(</w:t>
+      </w:r>
+      <w:proofErr w:type="spellStart"/>
+      <w:r>
+        <w:rPr>
+          <w:rFonts w:ascii="Courier" w:hAnsi="Courier" w:cstheme="majorHAnsi"/>
+        </w:rPr>
+        <w:t>opposite_direction</w:t>
+      </w:r>
+      <w:proofErr w:type="spellEnd"/>
+      <w:r>
+        <w:rPr>
+          <w:rFonts w:ascii="Courier" w:hAnsi="Courier" w:cstheme="majorHAnsi"/>
+        </w:rPr>
+        <w:t>(direction))</w:t>
+      </w:r>
+    </w:p>
+    <w:p>
+      <w:pPr>
+        <w:pBdr>
+          <w:top w:val="single" w:sz="4" w:space="1" w:color="auto"/>
+          <w:left w:val="single" w:sz="4" w:space="4" w:color="auto"/>
+          <w:bottom w:val="single" w:sz="4" w:space="1" w:color="auto"/>
+          <w:right w:val="single" w:sz="4" w:space="4" w:color="auto"/>
+        </w:pBdr>
+        <w:rPr>
+          <w:rFonts w:ascii="Courier" w:hAnsi="Courier" w:cstheme="majorHAnsi"/>
+        </w:rPr>
+      </w:pPr>
+      <w:r>
+        <w:rPr>
+          <w:rFonts w:ascii="Courier" w:hAnsi="Courier" w:cstheme="majorHAnsi"/>
+        </w:rPr>
+        <w:t xml:space="preserve">            </w:t>
+      </w:r>
+      <w:proofErr w:type="spellStart"/>
+      <w:proofErr w:type="gramStart"/>
+      <w:r>
+        <w:rPr>
+          <w:rFonts w:ascii="Courier" w:hAnsi="Courier" w:cstheme="majorHAnsi"/>
+        </w:rPr>
+        <w:t>time.sleep</w:t>
+      </w:r>
+      <w:proofErr w:type="spellEnd"/>
+      <w:proofErr w:type="gramEnd"/>
+      <w:r>
+        <w:rPr>
+          <w:rFonts w:ascii="Courier" w:hAnsi="Courier" w:cstheme="majorHAnsi"/>
+        </w:rPr>
+        <w:t>(2)</w:t>
+      </w:r>
+    </w:p>
+    <w:p>
+      <w:pPr>
+        <w:pBdr>
+          <w:top w:val="single" w:sz="4" w:space="1" w:color="auto"/>
+          <w:left w:val="single" w:sz="4" w:space="4" w:color="auto"/>
+          <w:bottom w:val="single" w:sz="4" w:space="1" w:color="auto"/>
+          <w:right w:val="single" w:sz="4" w:space="4" w:color="auto"/>
+        </w:pBdr>
+        <w:rPr>
+          <w:rFonts w:ascii="Courier" w:hAnsi="Courier" w:cstheme="majorHAnsi"/>
+        </w:rPr>
+      </w:pPr>
+    </w:p>
+    <w:p>
+      <w:pPr>
+        <w:pBdr>
+          <w:top w:val="single" w:sz="4" w:space="1" w:color="auto"/>
+          <w:left w:val="single" w:sz="4" w:space="4" w:color="auto"/>
+          <w:bottom w:val="single" w:sz="4" w:space="1" w:color="auto"/>
+          <w:right w:val="single" w:sz="4" w:space="4" w:color="auto"/>
+        </w:pBdr>
+        <w:rPr>
+          <w:rFonts w:ascii="Courier" w:hAnsi="Courier" w:cstheme="majorHAnsi"/>
+        </w:rPr>
+      </w:pPr>
+      <w:r>
+        <w:rPr>
+          <w:rFonts w:ascii="Courier" w:hAnsi="Courier" w:cstheme="majorHAnsi"/>
+        </w:rPr>
+        <w:t xml:space="preserve">        </w:t>
+      </w:r>
+      <w:proofErr w:type="spellStart"/>
+      <w:r>
+        <w:rPr>
+          <w:rFonts w:ascii="Courier" w:hAnsi="Courier" w:cstheme="majorHAnsi"/>
+        </w:rPr>
+        <w:t>elif</w:t>
+      </w:r>
+      <w:proofErr w:type="spellEnd"/>
+      <w:r>
+        <w:rPr>
+          <w:rFonts w:ascii="Courier" w:hAnsi="Courier" w:cstheme="majorHAnsi"/>
+        </w:rPr>
+        <w:t xml:space="preserve"> (not </w:t>
+      </w:r>
+      <w:proofErr w:type="spellStart"/>
+      <w:r>
+        <w:rPr>
+          <w:rFonts w:ascii="Courier" w:hAnsi="Courier" w:cstheme="majorHAnsi"/>
+        </w:rPr>
+        <w:t>obstacle_to</w:t>
+      </w:r>
+      <w:proofErr w:type="spellEnd"/>
+      <w:r>
+        <w:rPr>
+          <w:rFonts w:ascii="Courier" w:hAnsi="Courier" w:cstheme="majorHAnsi"/>
+        </w:rPr>
+        <w:t>(direction)):</w:t>
+      </w:r>
+    </w:p>
+    <w:p>
+      <w:pPr>
+        <w:pBdr>
+          <w:top w:val="single" w:sz="4" w:space="1" w:color="auto"/>
+          <w:left w:val="single" w:sz="4" w:space="4" w:color="auto"/>
+          <w:bottom w:val="single" w:sz="4" w:space="1" w:color="auto"/>
+          <w:right w:val="single" w:sz="4" w:space="4" w:color="auto"/>
+        </w:pBdr>
+        <w:rPr>
+          <w:rFonts w:ascii="Courier" w:hAnsi="Courier" w:cstheme="majorHAnsi"/>
+        </w:rPr>
+      </w:pPr>
+      <w:r>
+        <w:rPr>
+          <w:rFonts w:ascii="Courier" w:hAnsi="Courier" w:cstheme="majorHAnsi"/>
+        </w:rPr>
+        <w:t xml:space="preserve">            pi2go.forward(10)</w:t>
+      </w:r>
+    </w:p>
+    <w:p>
+      <w:pPr>
+        <w:pBdr>
+          <w:top w:val="single" w:sz="4" w:space="1" w:color="auto"/>
+          <w:left w:val="single" w:sz="4" w:space="4" w:color="auto"/>
+          <w:bottom w:val="single" w:sz="4" w:space="1" w:color="auto"/>
+          <w:right w:val="single" w:sz="4" w:space="4" w:color="auto"/>
+        </w:pBdr>
+        <w:rPr>
+          <w:rFonts w:ascii="Courier" w:hAnsi="Courier" w:cstheme="majorHAnsi"/>
+        </w:rPr>
+      </w:pPr>
+      <w:r>
+        <w:rPr>
+          <w:rFonts w:ascii="Courier" w:hAnsi="Courier" w:cstheme="majorHAnsi"/>
+        </w:rPr>
+        <w:t xml:space="preserve">            </w:t>
+      </w:r>
+      <w:proofErr w:type="spellStart"/>
+      <w:proofErr w:type="gramStart"/>
+      <w:r>
+        <w:rPr>
+          <w:rFonts w:ascii="Courier" w:hAnsi="Courier" w:cstheme="majorHAnsi"/>
+        </w:rPr>
+        <w:t>time.sleep</w:t>
+      </w:r>
+      <w:proofErr w:type="spellEnd"/>
+      <w:proofErr w:type="gramEnd"/>
+      <w:r>
+        <w:rPr>
+          <w:rFonts w:ascii="Courier" w:hAnsi="Courier" w:cstheme="majorHAnsi"/>
+        </w:rPr>
+        <w:t>(2)</w:t>
+      </w:r>
+    </w:p>
+    <w:p>
+      <w:pPr>
+        <w:pBdr>
+          <w:top w:val="single" w:sz="4" w:space="1" w:color="auto"/>
+          <w:left w:val="single" w:sz="4" w:space="4" w:color="auto"/>
+          <w:bottom w:val="single" w:sz="4" w:space="1" w:color="auto"/>
+          <w:right w:val="single" w:sz="4" w:space="4" w:color="auto"/>
+        </w:pBdr>
+        <w:rPr>
+          <w:rFonts w:ascii="Courier" w:hAnsi="Courier" w:cstheme="majorHAnsi"/>
+        </w:rPr>
+      </w:pPr>
+      <w:r>
+        <w:rPr>
+          <w:rFonts w:ascii="Courier" w:hAnsi="Courier" w:cstheme="majorHAnsi"/>
+        </w:rPr>
+        <w:t xml:space="preserve">            spin(direction)</w:t>
+      </w:r>
+    </w:p>
+    <w:p>
+      <w:pPr>
+        <w:pBdr>
+          <w:top w:val="single" w:sz="4" w:space="1" w:color="auto"/>
+          <w:left w:val="single" w:sz="4" w:space="4" w:color="auto"/>
+          <w:bottom w:val="single" w:sz="4" w:space="1" w:color="auto"/>
+          <w:right w:val="single" w:sz="4" w:space="4" w:color="auto"/>
+        </w:pBdr>
+        <w:rPr>
+          <w:rFonts w:ascii="Courier" w:hAnsi="Courier" w:cstheme="majorHAnsi"/>
+        </w:rPr>
+      </w:pPr>
+      <w:r>
+        <w:rPr>
+          <w:rFonts w:ascii="Courier" w:hAnsi="Courier" w:cstheme="majorHAnsi"/>
+        </w:rPr>
+        <w:t xml:space="preserve">            </w:t>
+      </w:r>
+      <w:proofErr w:type="spellStart"/>
+      <w:proofErr w:type="gramStart"/>
+      <w:r>
+        <w:rPr>
+          <w:rFonts w:ascii="Courier" w:hAnsi="Courier" w:cstheme="majorHAnsi"/>
+        </w:rPr>
+        <w:t>time.sleep</w:t>
+      </w:r>
+      <w:proofErr w:type="spellEnd"/>
+      <w:proofErr w:type="gramEnd"/>
+      <w:r>
+        <w:rPr>
+          <w:rFonts w:ascii="Courier" w:hAnsi="Courier" w:cstheme="majorHAnsi"/>
+        </w:rPr>
+        <w:t>(2)</w:t>
+      </w:r>
+    </w:p>
+    <w:p>
+      <w:pPr>
+        <w:pBdr>
+          <w:top w:val="single" w:sz="4" w:space="1" w:color="auto"/>
+          <w:left w:val="single" w:sz="4" w:space="4" w:color="auto"/>
+          <w:bottom w:val="single" w:sz="4" w:space="1" w:color="auto"/>
+          <w:right w:val="single" w:sz="4" w:space="4" w:color="auto"/>
+        </w:pBdr>
+        <w:rPr>
+          <w:rFonts w:ascii="Courier" w:hAnsi="Courier" w:cstheme="majorHAnsi"/>
+        </w:rPr>
+      </w:pPr>
+      <w:r>
+        <w:rPr>
+          <w:rFonts w:ascii="Courier" w:hAnsi="Courier" w:cstheme="majorHAnsi"/>
+        </w:rPr>
+        <w:t xml:space="preserve">    pi2go.stop()</w:t>
+      </w:r>
     </w:p>
     <w:p>
       <w:pPr>
@@ -3227,20 +4437,9 @@
       </w:pPr>
     </w:p>
     <w:p>
-      <w:pPr>
-        <w:rPr>
-          <w:rFonts w:ascii="Calibri" w:eastAsia="Calibri" w:hAnsi="Calibri" w:cs="Calibri"/>
-        </w:rPr>
-      </w:pPr>
-    </w:p>
-    <w:p>
-      <w:pPr>
-        <w:rPr>
-          <w:rFonts w:ascii="Calibri" w:eastAsia="Calibri" w:hAnsi="Calibri" w:cs="Calibri"/>
-        </w:rPr>
-      </w:pPr>
-    </w:p>
-    <w:p/>
+      <w:bookmarkStart w:id="0" w:name="_GoBack"/>
+      <w:bookmarkEnd w:id="0"/>
+    </w:p>
     <w:sectPr>
       <w:headerReference w:type="even" r:id="rId10"/>
       <w:headerReference w:type="default" r:id="rId11"/>

</xml_diff>